<commit_message>
Updated report for lab_2 cuz print64
</commit_message>
<xml_diff>
--- a/reports/lab_2.docx
+++ b/reports/lab_2.docx
@@ -1,6 +1,6 @@
 
 <file path=word/document.xml><?xml version="1.0" encoding="utf-8"?>
-<w:document xmlns:wpc="http://schemas.microsoft.com/office/word/2010/wordprocessingCanvas" xmlns:cx="http://schemas.microsoft.com/office/drawing/2014/chartex" xmlns:mc="http://schemas.openxmlformats.org/markup-compatibility/2006" xmlns:o="urn:schemas-microsoft-com:office:office" xmlns:r="http://schemas.openxmlformats.org/officeDocument/2006/relationships" xmlns:m="http://schemas.openxmlformats.org/officeDocument/2006/math" xmlns:v="urn:schemas-microsoft-com:vml" xmlns:wp14="http://schemas.microsoft.com/office/word/2010/wordprocessingDrawing" xmlns:wp="http://schemas.openxmlformats.org/drawingml/2006/wordprocessingDrawing" xmlns:w10="urn:schemas-microsoft-com:office:word" xmlns:w="http://schemas.openxmlformats.org/wordprocessingml/2006/main" xmlns:w14="http://schemas.microsoft.com/office/word/2010/wordml" xmlns:w15="http://schemas.microsoft.com/office/word/2012/wordml" xmlns:w16se="http://schemas.microsoft.com/office/word/2015/wordml/symex" xmlns:wpg="http://schemas.microsoft.com/office/word/2010/wordprocessingGroup" xmlns:wpi="http://schemas.microsoft.com/office/word/2010/wordprocessingInk" xmlns:wne="http://schemas.microsoft.com/office/word/2006/wordml" xmlns:wps="http://schemas.microsoft.com/office/word/2010/wordprocessingShape" mc:Ignorable="w14 w15 w16se wp14">
+<w:document xmlns:wpc="http://schemas.microsoft.com/office/word/2010/wordprocessingCanvas" xmlns:cx="http://schemas.microsoft.com/office/drawing/2014/chartex" xmlns:cx1="http://schemas.microsoft.com/office/drawing/2015/9/8/chartex" xmlns:cx2="http://schemas.microsoft.com/office/drawing/2015/10/21/chartex" xmlns:cx3="http://schemas.microsoft.com/office/drawing/2016/5/9/chartex" xmlns:cx4="http://schemas.microsoft.com/office/drawing/2016/5/10/chartex" xmlns:cx5="http://schemas.microsoft.com/office/drawing/2016/5/11/chartex" xmlns:cx6="http://schemas.microsoft.com/office/drawing/2016/5/12/chartex" xmlns:cx7="http://schemas.microsoft.com/office/drawing/2016/5/13/chartex" xmlns:cx8="http://schemas.microsoft.com/office/drawing/2016/5/14/chartex" xmlns:mc="http://schemas.openxmlformats.org/markup-compatibility/2006" xmlns:aink="http://schemas.microsoft.com/office/drawing/2016/ink" xmlns:am3d="http://schemas.microsoft.com/office/drawing/2017/model3d" xmlns:o="urn:schemas-microsoft-com:office:office" xmlns:r="http://schemas.openxmlformats.org/officeDocument/2006/relationships" xmlns:m="http://schemas.openxmlformats.org/officeDocument/2006/math" xmlns:v="urn:schemas-microsoft-com:vml" xmlns:wp14="http://schemas.microsoft.com/office/word/2010/wordprocessingDrawing" xmlns:wp="http://schemas.openxmlformats.org/drawingml/2006/wordprocessingDrawing" xmlns:w10="urn:schemas-microsoft-com:office:word" xmlns:w="http://schemas.openxmlformats.org/wordprocessingml/2006/main" xmlns:w14="http://schemas.microsoft.com/office/word/2010/wordml" xmlns:w15="http://schemas.microsoft.com/office/word/2012/wordml" xmlns:w16cex="http://schemas.microsoft.com/office/word/2018/wordml/cex" xmlns:w16cid="http://schemas.microsoft.com/office/word/2016/wordml/cid" xmlns:w16="http://schemas.microsoft.com/office/word/2018/wordml" xmlns:w16sdtdh="http://schemas.microsoft.com/office/word/2020/wordml/sdtdatahash" xmlns:w16se="http://schemas.microsoft.com/office/word/2015/wordml/symex" xmlns:wpg="http://schemas.microsoft.com/office/word/2010/wordprocessingGroup" xmlns:wpi="http://schemas.microsoft.com/office/word/2010/wordprocessingInk" xmlns:wne="http://schemas.microsoft.com/office/word/2006/wordml" xmlns:wps="http://schemas.microsoft.com/office/word/2010/wordprocessingShape" mc:Ignorable="w14 w15 w16se w16cid w16 w16cex w16sdtdh wp14">
   <w:body>
     <w:p>
       <w:pPr>
@@ -41,11 +41,12 @@
       </w:pPr>
       <w:r>
         <w:rPr>
+          <w:noProof/>
           <w:sz w:val="40"/>
           <w:szCs w:val="40"/>
         </w:rPr>
         <w:drawing>
-          <wp:inline distT="0" distB="0" distL="0" distR="0" wp14:anchorId="6D6E42EC" wp14:editId="3A0A3F96">
+          <wp:inline distT="0" distB="0" distL="0" distR="0" wp14:anchorId="08A95C60" wp14:editId="64497B88">
             <wp:extent cx="5940425" cy="2846705"/>
             <wp:effectExtent l="0" t="0" r="3175" b="0"/>
             <wp:docPr id="1" name="Рисунок 1"/>
@@ -90,11 +91,12 @@
       </w:pPr>
       <w:r>
         <w:rPr>
+          <w:noProof/>
           <w:sz w:val="40"/>
           <w:szCs w:val="40"/>
         </w:rPr>
         <w:drawing>
-          <wp:inline distT="0" distB="0" distL="0" distR="0" wp14:anchorId="36362E0B" wp14:editId="57911996">
+          <wp:inline distT="0" distB="0" distL="0" distR="0" wp14:anchorId="7214F422" wp14:editId="28E6B37D">
             <wp:extent cx="2009775" cy="1571625"/>
             <wp:effectExtent l="0" t="0" r="9525" b="9525"/>
             <wp:docPr id="2" name="Рисунок 2"/>
@@ -232,7 +234,7 @@
           <w:lang w:eastAsia="ru-RU"/>
         </w:rPr>
         <w:drawing>
-          <wp:inline distT="0" distB="0" distL="0" distR="0" wp14:anchorId="7D6D324B" wp14:editId="34A8301F">
+          <wp:inline distT="0" distB="0" distL="0" distR="0" wp14:anchorId="3580950F" wp14:editId="20E32157">
             <wp:extent cx="5940425" cy="2928620"/>
             <wp:effectExtent l="0" t="0" r="3175" b="5080"/>
             <wp:docPr id="3" name="Рисунок 3"/>
@@ -282,7 +284,7 @@
           <w:lang w:eastAsia="ru-RU"/>
         </w:rPr>
         <w:drawing>
-          <wp:inline distT="0" distB="0" distL="0" distR="0" wp14:anchorId="70ABCC1E" wp14:editId="172ED957">
+          <wp:inline distT="0" distB="0" distL="0" distR="0" wp14:anchorId="4482C59F" wp14:editId="67E43562">
             <wp:extent cx="3962400" cy="600075"/>
             <wp:effectExtent l="0" t="0" r="0" b="9525"/>
             <wp:docPr id="4" name="Рисунок 4"/>
@@ -332,7 +334,7 @@
           <w:lang w:eastAsia="ru-RU"/>
         </w:rPr>
         <w:drawing>
-          <wp:inline distT="0" distB="0" distL="0" distR="0" wp14:anchorId="606CBFE9" wp14:editId="040E55BD">
+          <wp:inline distT="0" distB="0" distL="0" distR="0" wp14:anchorId="38E0DB86" wp14:editId="2552853D">
             <wp:extent cx="2019300" cy="1419225"/>
             <wp:effectExtent l="0" t="0" r="0" b="9525"/>
             <wp:docPr id="5" name="Рисунок 5"/>
@@ -382,7 +384,7 @@
           <w:lang w:eastAsia="ru-RU"/>
         </w:rPr>
         <w:drawing>
-          <wp:inline distT="0" distB="0" distL="0" distR="0" wp14:anchorId="6566F724" wp14:editId="14427B00">
+          <wp:inline distT="0" distB="0" distL="0" distR="0" wp14:anchorId="69CE3BAA" wp14:editId="27D3E60A">
             <wp:extent cx="3619500" cy="590550"/>
             <wp:effectExtent l="0" t="0" r="0" b="0"/>
             <wp:docPr id="7" name="Рисунок 7"/>
@@ -432,7 +434,7 @@
           <w:lang w:eastAsia="ru-RU"/>
         </w:rPr>
         <w:drawing>
-          <wp:inline distT="0" distB="0" distL="0" distR="0" wp14:anchorId="492DBB35" wp14:editId="7B937C80">
+          <wp:inline distT="0" distB="0" distL="0" distR="0" wp14:anchorId="072CDC16" wp14:editId="5F03F249">
             <wp:extent cx="2028825" cy="1381125"/>
             <wp:effectExtent l="0" t="0" r="9525" b="9525"/>
             <wp:docPr id="8" name="Рисунок 8"/>
@@ -533,7 +535,7 @@
           <w:lang w:eastAsia="ru-RU"/>
         </w:rPr>
         <w:drawing>
-          <wp:inline distT="0" distB="0" distL="0" distR="0" wp14:anchorId="333ED695" wp14:editId="6C994B50">
+          <wp:inline distT="0" distB="0" distL="0" distR="0" wp14:anchorId="3572C07F" wp14:editId="0E4FAA25">
             <wp:extent cx="5940425" cy="1568450"/>
             <wp:effectExtent l="0" t="0" r="3175" b="0"/>
             <wp:docPr id="12" name="Рисунок 12"/>
@@ -583,7 +585,7 @@
           <w:lang w:eastAsia="ru-RU"/>
         </w:rPr>
         <w:drawing>
-          <wp:inline distT="0" distB="0" distL="0" distR="0" wp14:anchorId="05DF3E2C" wp14:editId="6E0A00AD">
+          <wp:inline distT="0" distB="0" distL="0" distR="0" wp14:anchorId="213F1766" wp14:editId="0C716240">
             <wp:extent cx="5940425" cy="568325"/>
             <wp:effectExtent l="0" t="0" r="3175" b="3175"/>
             <wp:docPr id="10" name="Рисунок 10"/>
@@ -633,7 +635,7 @@
           <w:lang w:eastAsia="ru-RU"/>
         </w:rPr>
         <w:drawing>
-          <wp:inline distT="0" distB="0" distL="0" distR="0" wp14:anchorId="3B202A9E" wp14:editId="50F7CD86">
+          <wp:inline distT="0" distB="0" distL="0" distR="0" wp14:anchorId="74D2DB95" wp14:editId="583ED505">
             <wp:extent cx="1076325" cy="266700"/>
             <wp:effectExtent l="0" t="0" r="9525" b="0"/>
             <wp:docPr id="11" name="Рисунок 11"/>
@@ -683,7 +685,7 @@
           <w:lang w:eastAsia="ru-RU"/>
         </w:rPr>
         <w:drawing>
-          <wp:inline distT="0" distB="0" distL="0" distR="0" wp14:anchorId="638B7D23" wp14:editId="79913634">
+          <wp:inline distT="0" distB="0" distL="0" distR="0" wp14:anchorId="7D7EFE40" wp14:editId="0BECCA80">
             <wp:extent cx="3743325" cy="638175"/>
             <wp:effectExtent l="0" t="0" r="9525" b="9525"/>
             <wp:docPr id="13" name="Рисунок 13"/>
@@ -733,7 +735,7 @@
           <w:lang w:eastAsia="ru-RU"/>
         </w:rPr>
         <w:drawing>
-          <wp:inline distT="0" distB="0" distL="0" distR="0" wp14:anchorId="3B31E8B0" wp14:editId="5D23C128">
+          <wp:inline distT="0" distB="0" distL="0" distR="0" wp14:anchorId="16213DAF" wp14:editId="14482A5C">
             <wp:extent cx="3114675" cy="219075"/>
             <wp:effectExtent l="0" t="0" r="9525" b="9525"/>
             <wp:docPr id="14" name="Рисунок 14"/>
@@ -783,7 +785,7 @@
           <w:lang w:eastAsia="ru-RU"/>
         </w:rPr>
         <w:drawing>
-          <wp:inline distT="0" distB="0" distL="0" distR="0" wp14:anchorId="3D81FB3B" wp14:editId="346B7841">
+          <wp:inline distT="0" distB="0" distL="0" distR="0" wp14:anchorId="2F8DBF59" wp14:editId="6BF28E73">
             <wp:extent cx="2085975" cy="619125"/>
             <wp:effectExtent l="0" t="0" r="9525" b="9525"/>
             <wp:docPr id="15" name="Рисунок 15"/>
@@ -833,7 +835,7 @@
           <w:lang w:eastAsia="ru-RU"/>
         </w:rPr>
         <w:drawing>
-          <wp:inline distT="0" distB="0" distL="0" distR="0" wp14:anchorId="7539032F" wp14:editId="4A26C217">
+          <wp:inline distT="0" distB="0" distL="0" distR="0" wp14:anchorId="534FB8CE" wp14:editId="34718763">
             <wp:extent cx="2057400" cy="228600"/>
             <wp:effectExtent l="0" t="0" r="0" b="0"/>
             <wp:docPr id="16" name="Рисунок 16"/>
@@ -973,7 +975,7 @@
           <w:lang w:eastAsia="ru-RU"/>
         </w:rPr>
         <w:drawing>
-          <wp:inline distT="0" distB="0" distL="0" distR="0" wp14:anchorId="308B0499" wp14:editId="4C097556">
+          <wp:inline distT="0" distB="0" distL="0" distR="0" wp14:anchorId="02639E8F" wp14:editId="42C69344">
             <wp:extent cx="5940425" cy="928370"/>
             <wp:effectExtent l="0" t="0" r="3175" b="5080"/>
             <wp:docPr id="6" name="Рисунок 6"/>
@@ -1022,7 +1024,7 @@
           <w:lang w:eastAsia="ru-RU"/>
         </w:rPr>
         <w:drawing>
-          <wp:inline distT="0" distB="0" distL="0" distR="0" wp14:anchorId="3072B8BA" wp14:editId="5E5B7C36">
+          <wp:inline distT="0" distB="0" distL="0" distR="0" wp14:anchorId="570C5DD6" wp14:editId="1078CC30">
             <wp:extent cx="3019425" cy="3143250"/>
             <wp:effectExtent l="0" t="0" r="9525" b="0"/>
             <wp:docPr id="18" name="Рисунок 18"/>
@@ -1071,7 +1073,7 @@
           <w:lang w:eastAsia="ru-RU"/>
         </w:rPr>
         <w:drawing>
-          <wp:inline distT="0" distB="0" distL="0" distR="0" wp14:anchorId="08F200EB" wp14:editId="6447A9CA">
+          <wp:inline distT="0" distB="0" distL="0" distR="0" wp14:anchorId="053E0111" wp14:editId="36BBA26C">
             <wp:extent cx="5114925" cy="1228725"/>
             <wp:effectExtent l="0" t="0" r="9525" b="9525"/>
             <wp:docPr id="17" name="Рисунок 17"/>
@@ -1195,7 +1197,7 @@
           <w:lang w:eastAsia="ru-RU"/>
         </w:rPr>
         <w:drawing>
-          <wp:inline distT="0" distB="0" distL="0" distR="0" wp14:anchorId="6BF005C3" wp14:editId="16184C87">
+          <wp:inline distT="0" distB="0" distL="0" distR="0" wp14:anchorId="5752DA61" wp14:editId="2090B094">
             <wp:extent cx="5940425" cy="885190"/>
             <wp:effectExtent l="0" t="0" r="3175" b="0"/>
             <wp:docPr id="19" name="Рисунок 19"/>
@@ -1245,7 +1247,7 @@
           <w:lang w:eastAsia="ru-RU"/>
         </w:rPr>
         <w:drawing>
-          <wp:inline distT="0" distB="0" distL="0" distR="0" wp14:anchorId="4AA488D3" wp14:editId="37072BE6">
+          <wp:inline distT="0" distB="0" distL="0" distR="0" wp14:anchorId="69D2E279" wp14:editId="5A472B73">
             <wp:extent cx="3143250" cy="4791075"/>
             <wp:effectExtent l="0" t="0" r="0" b="9525"/>
             <wp:docPr id="20" name="Рисунок 20"/>
@@ -1295,7 +1297,7 @@
           <w:lang w:eastAsia="ru-RU"/>
         </w:rPr>
         <w:drawing>
-          <wp:inline distT="0" distB="0" distL="0" distR="0" wp14:anchorId="525EDCE4" wp14:editId="64910F0C">
+          <wp:inline distT="0" distB="0" distL="0" distR="0" wp14:anchorId="775ABF67" wp14:editId="6F6DD072">
             <wp:extent cx="5940425" cy="1384300"/>
             <wp:effectExtent l="0" t="0" r="3175" b="6350"/>
             <wp:docPr id="21" name="Рисунок 21"/>
@@ -1330,8 +1332,210 @@
           </wp:inline>
         </w:drawing>
       </w:r>
-      <w:bookmarkStart w:id="0" w:name="_GoBack"/>
-      <w:bookmarkEnd w:id="0"/>
+    </w:p>
+    <w:p>
+      <w:pPr>
+        <w:rPr>
+          <w:sz w:val="40"/>
+          <w:szCs w:val="40"/>
+          <w:lang w:val="en-US"/>
+        </w:rPr>
+      </w:pPr>
+      <w:r>
+        <w:rPr>
+          <w:sz w:val="40"/>
+          <w:szCs w:val="40"/>
+          <w:lang w:val="en-US"/>
+        </w:rPr>
+        <w:t>6</w:t>
+      </w:r>
+    </w:p>
+    <w:p>
+      <w:pPr>
+        <w:rPr>
+          <w:sz w:val="40"/>
+          <w:szCs w:val="40"/>
+          <w:lang w:val="en-US"/>
+        </w:rPr>
+      </w:pPr>
+      <w:r>
+        <w:rPr>
+          <w:noProof/>
+        </w:rPr>
+        <w:drawing>
+          <wp:inline distT="0" distB="0" distL="0" distR="0" wp14:anchorId="6B23B23D" wp14:editId="3023C9BC">
+            <wp:extent cx="5940425" cy="923925"/>
+            <wp:effectExtent l="0" t="0" r="3175" b="9525"/>
+            <wp:docPr id="9" name="Рисунок 9"/>
+            <wp:cNvGraphicFramePr>
+              <a:graphicFrameLocks xmlns:a="http://schemas.openxmlformats.org/drawingml/2006/main" noChangeAspect="1"/>
+            </wp:cNvGraphicFramePr>
+            <a:graphic xmlns:a="http://schemas.openxmlformats.org/drawingml/2006/main">
+              <a:graphicData uri="http://schemas.openxmlformats.org/drawingml/2006/picture">
+                <pic:pic xmlns:pic="http://schemas.openxmlformats.org/drawingml/2006/picture">
+                  <pic:nvPicPr>
+                    <pic:cNvPr id="0" name="Picture 1"/>
+                    <pic:cNvPicPr>
+                      <a:picLocks noChangeAspect="1" noChangeArrowheads="1"/>
+                    </pic:cNvPicPr>
+                  </pic:nvPicPr>
+                  <pic:blipFill>
+                    <a:blip r:embed="rId24">
+                      <a:extLst>
+                        <a:ext uri="{28A0092B-C50C-407E-A947-70E740481C1C}">
+                          <a14:useLocalDpi xmlns:a14="http://schemas.microsoft.com/office/drawing/2010/main" val="0"/>
+                        </a:ext>
+                      </a:extLst>
+                    </a:blip>
+                    <a:srcRect/>
+                    <a:stretch>
+                      <a:fillRect/>
+                    </a:stretch>
+                  </pic:blipFill>
+                  <pic:spPr bwMode="auto">
+                    <a:xfrm>
+                      <a:off x="0" y="0"/>
+                      <a:ext cx="5940425" cy="923925"/>
+                    </a:xfrm>
+                    <a:prstGeom prst="rect">
+                      <a:avLst/>
+                    </a:prstGeom>
+                    <a:noFill/>
+                    <a:ln>
+                      <a:noFill/>
+                    </a:ln>
+                  </pic:spPr>
+                </pic:pic>
+              </a:graphicData>
+            </a:graphic>
+          </wp:inline>
+        </w:drawing>
+      </w:r>
+    </w:p>
+    <w:p>
+      <w:pPr>
+        <w:rPr>
+          <w:sz w:val="40"/>
+          <w:szCs w:val="40"/>
+          <w:lang w:val="en-US"/>
+        </w:rPr>
+      </w:pPr>
+      <w:r>
+        <w:rPr>
+          <w:noProof/>
+        </w:rPr>
+        <w:lastRenderedPageBreak/>
+        <w:drawing>
+          <wp:inline distT="0" distB="0" distL="0" distR="0" wp14:anchorId="5063CAE1" wp14:editId="73D691E2">
+            <wp:extent cx="2657475" cy="3924300"/>
+            <wp:effectExtent l="0" t="0" r="9525" b="0"/>
+            <wp:docPr id="22" name="Рисунок 22"/>
+            <wp:cNvGraphicFramePr>
+              <a:graphicFrameLocks xmlns:a="http://schemas.openxmlformats.org/drawingml/2006/main" noChangeAspect="1"/>
+            </wp:cNvGraphicFramePr>
+            <a:graphic xmlns:a="http://schemas.openxmlformats.org/drawingml/2006/main">
+              <a:graphicData uri="http://schemas.openxmlformats.org/drawingml/2006/picture">
+                <pic:pic xmlns:pic="http://schemas.openxmlformats.org/drawingml/2006/picture">
+                  <pic:nvPicPr>
+                    <pic:cNvPr id="0" name="Picture 3"/>
+                    <pic:cNvPicPr>
+                      <a:picLocks noChangeAspect="1" noChangeArrowheads="1"/>
+                    </pic:cNvPicPr>
+                  </pic:nvPicPr>
+                  <pic:blipFill>
+                    <a:blip r:embed="rId25">
+                      <a:extLst>
+                        <a:ext uri="{28A0092B-C50C-407E-A947-70E740481C1C}">
+                          <a14:useLocalDpi xmlns:a14="http://schemas.microsoft.com/office/drawing/2010/main" val="0"/>
+                        </a:ext>
+                      </a:extLst>
+                    </a:blip>
+                    <a:srcRect/>
+                    <a:stretch>
+                      <a:fillRect/>
+                    </a:stretch>
+                  </pic:blipFill>
+                  <pic:spPr bwMode="auto">
+                    <a:xfrm>
+                      <a:off x="0" y="0"/>
+                      <a:ext cx="2657475" cy="3924300"/>
+                    </a:xfrm>
+                    <a:prstGeom prst="rect">
+                      <a:avLst/>
+                    </a:prstGeom>
+                    <a:noFill/>
+                    <a:ln>
+                      <a:noFill/>
+                    </a:ln>
+                  </pic:spPr>
+                </pic:pic>
+              </a:graphicData>
+            </a:graphic>
+          </wp:inline>
+        </w:drawing>
+      </w:r>
+    </w:p>
+    <w:p>
+      <w:pPr>
+        <w:rPr>
+          <w:sz w:val="40"/>
+          <w:szCs w:val="40"/>
+          <w:lang w:val="en-US"/>
+        </w:rPr>
+      </w:pPr>
+      <w:r>
+        <w:rPr>
+          <w:noProof/>
+        </w:rPr>
+        <w:drawing>
+          <wp:inline distT="0" distB="0" distL="0" distR="0" wp14:anchorId="0B3CF306" wp14:editId="490A3314">
+            <wp:extent cx="5940425" cy="1551305"/>
+            <wp:effectExtent l="0" t="0" r="3175" b="0"/>
+            <wp:docPr id="23" name="Рисунок 23"/>
+            <wp:cNvGraphicFramePr>
+              <a:graphicFrameLocks xmlns:a="http://schemas.openxmlformats.org/drawingml/2006/main" noChangeAspect="1"/>
+            </wp:cNvGraphicFramePr>
+            <a:graphic xmlns:a="http://schemas.openxmlformats.org/drawingml/2006/main">
+              <a:graphicData uri="http://schemas.openxmlformats.org/drawingml/2006/picture">
+                <pic:pic xmlns:pic="http://schemas.openxmlformats.org/drawingml/2006/picture">
+                  <pic:nvPicPr>
+                    <pic:cNvPr id="0" name="Picture 5"/>
+                    <pic:cNvPicPr>
+                      <a:picLocks noChangeAspect="1" noChangeArrowheads="1"/>
+                    </pic:cNvPicPr>
+                  </pic:nvPicPr>
+                  <pic:blipFill>
+                    <a:blip r:embed="rId26">
+                      <a:extLst>
+                        <a:ext uri="{28A0092B-C50C-407E-A947-70E740481C1C}">
+                          <a14:useLocalDpi xmlns:a14="http://schemas.microsoft.com/office/drawing/2010/main" val="0"/>
+                        </a:ext>
+                      </a:extLst>
+                    </a:blip>
+                    <a:srcRect/>
+                    <a:stretch>
+                      <a:fillRect/>
+                    </a:stretch>
+                  </pic:blipFill>
+                  <pic:spPr bwMode="auto">
+                    <a:xfrm>
+                      <a:off x="0" y="0"/>
+                      <a:ext cx="5940425" cy="1551305"/>
+                    </a:xfrm>
+                    <a:prstGeom prst="rect">
+                      <a:avLst/>
+                    </a:prstGeom>
+                    <a:noFill/>
+                    <a:ln>
+                      <a:noFill/>
+                    </a:ln>
+                  </pic:spPr>
+                </pic:pic>
+              </a:graphicData>
+            </a:graphic>
+          </wp:inline>
+        </w:drawing>
+      </w:r>
     </w:p>
     <w:sectPr>
       <w:pgSz w:w="11906" w:h="16838"/>
@@ -1344,7 +1548,7 @@
 </file>
 
 <file path=word/styles.xml><?xml version="1.0" encoding="utf-8"?>
-<w:styles xmlns:mc="http://schemas.openxmlformats.org/markup-compatibility/2006" xmlns:r="http://schemas.openxmlformats.org/officeDocument/2006/relationships" xmlns:w="http://schemas.openxmlformats.org/wordprocessingml/2006/main" xmlns:w14="http://schemas.microsoft.com/office/word/2010/wordml" xmlns:w15="http://schemas.microsoft.com/office/word/2012/wordml" xmlns:w16se="http://schemas.microsoft.com/office/word/2015/wordml/symex" mc:Ignorable="w14 w15 w16se">
+<w:styles xmlns:mc="http://schemas.openxmlformats.org/markup-compatibility/2006" xmlns:r="http://schemas.openxmlformats.org/officeDocument/2006/relationships" xmlns:w="http://schemas.openxmlformats.org/wordprocessingml/2006/main" xmlns:w14="http://schemas.microsoft.com/office/word/2010/wordml" xmlns:w15="http://schemas.microsoft.com/office/word/2012/wordml" xmlns:w16cex="http://schemas.microsoft.com/office/word/2018/wordml/cex" xmlns:w16cid="http://schemas.microsoft.com/office/word/2016/wordml/cid" xmlns:w16="http://schemas.microsoft.com/office/word/2018/wordml" xmlns:w16sdtdh="http://schemas.microsoft.com/office/word/2020/wordml/sdtdatahash" xmlns:w16se="http://schemas.microsoft.com/office/word/2015/wordml/symex" mc:Ignorable="w14 w15 w16se w16cid w16 w16cex w16sdtdh">
   <w:docDefaults>
     <w:rPrDefault>
       <w:rPr>
@@ -1360,7 +1564,7 @@
       </w:pPr>
     </w:pPrDefault>
   </w:docDefaults>
-  <w:latentStyles w:defLockedState="0" w:defUIPriority="99" w:defSemiHidden="0" w:defUnhideWhenUsed="0" w:defQFormat="0" w:count="371">
+  <w:latentStyles w:defLockedState="0" w:defUIPriority="99" w:defSemiHidden="0" w:defUnhideWhenUsed="0" w:defQFormat="0" w:count="376">
     <w:lsdException w:name="Normal" w:uiPriority="0" w:qFormat="1"/>
     <w:lsdException w:name="heading 1" w:uiPriority="9" w:qFormat="1"/>
     <w:lsdException w:name="heading 2" w:semiHidden="1" w:uiPriority="9" w:unhideWhenUsed="1" w:qFormat="1"/>
@@ -1466,7 +1670,6 @@
     <w:lsdException w:name="HTML Sample" w:semiHidden="1" w:unhideWhenUsed="1"/>
     <w:lsdException w:name="HTML Typewriter" w:semiHidden="1" w:unhideWhenUsed="1"/>
     <w:lsdException w:name="HTML Variable" w:semiHidden="1" w:unhideWhenUsed="1"/>
-    <w:lsdException w:name="Normal Table" w:semiHidden="1" w:unhideWhenUsed="1"/>
     <w:lsdException w:name="annotation subject" w:semiHidden="1" w:unhideWhenUsed="1"/>
     <w:lsdException w:name="No List" w:semiHidden="1" w:unhideWhenUsed="1"/>
     <w:lsdException w:name="Outline List 1" w:semiHidden="1" w:unhideWhenUsed="1"/>
@@ -1509,11 +1712,8 @@
     <w:lsdException w:name="Table Contemporary" w:semiHidden="1" w:unhideWhenUsed="1"/>
     <w:lsdException w:name="Table Elegant" w:semiHidden="1" w:unhideWhenUsed="1"/>
     <w:lsdException w:name="Table Professional" w:semiHidden="1" w:unhideWhenUsed="1"/>
-    <w:lsdException w:name="Table Subtle 1" w:semiHidden="1" w:unhideWhenUsed="1"/>
     <w:lsdException w:name="Table Subtle 2" w:semiHidden="1" w:unhideWhenUsed="1"/>
     <w:lsdException w:name="Table Web 1" w:semiHidden="1" w:unhideWhenUsed="1"/>
-    <w:lsdException w:name="Table Web 2" w:semiHidden="1" w:unhideWhenUsed="1"/>
-    <w:lsdException w:name="Table Web 3" w:semiHidden="1" w:unhideWhenUsed="1"/>
     <w:lsdException w:name="Balloon Text" w:semiHidden="1" w:unhideWhenUsed="1"/>
     <w:lsdException w:name="Table Grid" w:uiPriority="39"/>
     <w:lsdException w:name="Table Theme" w:semiHidden="1" w:unhideWhenUsed="1"/>
@@ -1732,6 +1932,11 @@
     <w:lsdException w:name="List Table 5 Dark Accent 6" w:uiPriority="50"/>
     <w:lsdException w:name="List Table 6 Colorful Accent 6" w:uiPriority="51"/>
     <w:lsdException w:name="List Table 7 Colorful Accent 6" w:uiPriority="52"/>
+    <w:lsdException w:name="Mention" w:semiHidden="1" w:unhideWhenUsed="1"/>
+    <w:lsdException w:name="Smart Hyperlink" w:semiHidden="1" w:unhideWhenUsed="1"/>
+    <w:lsdException w:name="Hashtag" w:semiHidden="1" w:unhideWhenUsed="1"/>
+    <w:lsdException w:name="Unresolved Mention" w:semiHidden="1" w:unhideWhenUsed="1"/>
+    <w:lsdException w:name="Smart Link" w:semiHidden="1" w:unhideWhenUsed="1"/>
   </w:latentStyles>
   <w:style w:type="paragraph" w:default="1" w:styleId="a">
     <w:name w:val="Normal"/>

</xml_diff>